<commit_message>
update all reports with HS
</commit_message>
<xml_diff>
--- a/docs/report.docx
+++ b/docs/report.docx
@@ -70,7 +70,7 @@
         <w:pStyle w:val="Date"/>
       </w:pPr>
       <w:r>
-        <w:t xml:space="preserve">2022-10-11</w:t>
+        <w:t xml:space="preserve">2023-04-04</w:t>
       </w:r>
     </w:p>
     <w:p>
@@ -538,7 +538,7 @@
         <w:t xml:space="preserve"> </w:t>
       </w:r>
       <w:r>
-        <w:t xml:space="preserve">There were 30 monolingual participants, 42 heritage speakers, and 50 adult L2 learners.</w:t>
+        <w:t xml:space="preserve">There were 30 monolingual participants, heritage speakers, and 50 adult L2 learners.</w:t>
       </w:r>
       <w:r>
         <w:t xml:space="preserve"> </w:t>
@@ -706,7 +706,7 @@
         <w:pStyle w:val="TableCaption"/>
       </w:pPr>
       <w:r>
-        <w:t xml:space="preserve">Table 1: Language use and proficiency assessments for the heritage and L2 bilingual groups. The table reports the mean and standard deviation, as well as posterior estimates of the marginal mean difference (L2 - HL) and the 95% highest denisty credible interval (in brackets). The proportion of the posterior density falling within the region of practical equivalence (±0.1) is reported in the ROPE column. The probability that the effect is of the median’s sign is reported in the PD column.</w:t>
+        <w:t xml:space="preserve">Table 1: Language use and proficiency assessments for the heritage and L2 bilingual groups. The table reports the mean and standard deviation, as well as posterior estimates of the marginal mean difference (L2 - HS) and the 95% highest denisty credible interval (in brackets). The proportion of the posterior density falling within the region of practical equivalence (±0.1) is reported in the ROPE column. The probability that the effect is of the median’s sign is reported in the PD column.</w:t>
       </w:r>
     </w:p>
     <w:tbl>
@@ -714,7 +714,8 @@
         <w:tblStyle w:val="Table"/>
         <w:tblW w:type="auto" w:w="0"/>
         <w:tblLook w:firstRow="1" w:lastRow="0" w:firstColumn="0" w:lastColumn="0" w:noHBand="0" w:noVBand="0" w:val="0020"/>
-        <w:tblCaption w:val="Table 1: Language use and proficiency assessments for the heritage and L2 bilingual groups. The table reports the mean and standard deviation, as well as posterior estimates of the marginal mean difference (L2 - HL) and the 95% highest denisty credible interval (in brackets). The proportion of the posterior density falling within the region of practical equivalence (±0.1) is reported in the ROPE column. The probability that the effect is of the median’s sign is reported in the PD column."/>
+        <w:jc w:val="start"/>
+        <w:tblCaption w:val="Table 1: Language use and proficiency assessments for the heritage and L2 bilingual groups. The table reports the mean and standard deviation, as well as posterior estimates of the marginal mean difference (L2 - HS) and the 95% highest denisty credible interval (in brackets). The proportion of the posterior density falling within the region of practical equivalence (±0.1) is reported in the ROPE column. The probability that the effect is of the median’s sign is reported in the PD column."/>
       </w:tblPr>
       <w:tblGrid>
         <w:gridCol w:w="1131"/>
@@ -749,7 +750,7 @@
               <w:jc w:val="right"/>
             </w:pPr>
             <w:r>
-              <w:t xml:space="preserve">HL (n = 42)</w:t>
+              <w:t xml:space="preserve">HS (n = 42)</w:t>
             </w:r>
           </w:p>
         </w:tc>
@@ -859,7 +860,7 @@
               <w:jc w:val="left"/>
             </w:pPr>
             <w:r>
-              <w:t xml:space="preserve">L2 - HL</w:t>
+              <w:t xml:space="preserve">L2 - HS</w:t>
             </w:r>
           </w:p>
         </w:tc>
@@ -945,7 +946,7 @@
               <w:jc w:val="left"/>
             </w:pPr>
             <w:r>
-              <w:t xml:space="preserve">L2 - HL</w:t>
+              <w:t xml:space="preserve">L2 - HS</w:t>
             </w:r>
           </w:p>
         </w:tc>
@@ -1036,7 +1037,20 @@
         <w:t xml:space="preserve"> </w:t>
       </w:r>
       <w:r>
-        <w:t xml:space="preserve">In subsequent analyses, we summarize the posterior predictive distribution to make inferences about the relationships between speaker groups, lexical stress, language proficiency, and language use.</w:t>
+        <w:t xml:space="preserve">In subsequent analyses, we summarize the posterior predictive distribution to make inferences about the relationships between AoA (henceforth speaker</w:t>
+      </w:r>
+      <w:r>
+        <w:t xml:space="preserve"> </w:t>
+      </w:r>
+      <w:r>
+        <w:rPr>
+          <w:iCs/>
+          <w:i/>
+        </w:rPr>
+        <w:t xml:space="preserve">group</w:t>
+      </w:r>
+      <w:r>
+        <w:t xml:space="preserve">), lexical stress, language proficiency, and language use.</w:t>
       </w:r>
       <w:r>
         <w:t xml:space="preserve"> </w:t>
@@ -1381,6 +1395,7 @@
         <w:tblStyle w:val="Table"/>
         <w:tblW w:type="pct" w:w="5000"/>
         <w:tblLook w:firstRow="0" w:lastRow="0" w:firstColumn="0" w:lastColumn="0" w:noHBand="0" w:noVBand="0" w:val="0000"/>
+        <w:jc w:val="start"/>
       </w:tblPr>
       <w:tblGrid>
         <w:gridCol w:w="7920"/>
@@ -1391,7 +1406,6 @@
           <w:bookmarkStart w:id="32" w:name="fig-raw-et-data-report"/>
           <w:p>
             <w:pPr>
-              <w:pStyle w:val="Figure"/>
               <w:jc w:val="center"/>
             </w:pPr>
             <w:r>
@@ -1447,7 +1461,7 @@
               <w:pStyle w:val="ImageCaption"/>
             </w:pPr>
             <w:r>
-              <w:t xml:space="preserve">Figure 1: Time course of raw target fixation data as a function of stress condition (paroxytone, oxytone) for monolingual, HL, and L2 groups. Transparent ribbons represent 99% bootstrapped confidence intervals.</w:t>
+              <w:t xml:space="preserve">Figure 1: Time course of raw target fixation data as a function of stress condition (paroxytone, oxytone) for monolingual, HS, and L2 groups. Transparent ribbons represent 99% bootstrapped confidence intervals.</w:t>
             </w:r>
           </w:p>
           <w:bookmarkEnd w:id="32"/>
@@ -1481,7 +1495,7 @@
         <w:t xml:space="preserve"> </w:t>
       </w:r>
       <w:r>
-        <w:t xml:space="preserve">(monolingual, HL, L2),</w:t>
+        <w:t xml:space="preserve">(monolingual, HS, L2),</w:t>
       </w:r>
       <w:r>
         <w:t xml:space="preserve"> </w:t>
@@ -1593,6 +1607,7 @@
         <w:tblStyle w:val="Table"/>
         <w:tblW w:type="pct" w:w="5000"/>
         <w:tblLook w:firstRow="0" w:lastRow="0" w:firstColumn="0" w:lastColumn="0" w:noHBand="0" w:noVBand="0" w:val="0000"/>
+        <w:jc w:val="start"/>
       </w:tblPr>
       <w:tblGrid>
         <w:gridCol w:w="7920"/>
@@ -1603,7 +1618,6 @@
           <w:bookmarkStart w:id="36" w:name="fig-forest-plot-group-gamm-report"/>
           <w:p>
             <w:pPr>
-              <w:pStyle w:val="Figure"/>
               <w:jc w:val="center"/>
             </w:pPr>
             <w:r>
@@ -1694,13 +1708,13 @@
         <w:t xml:space="preserve"> </w:t>
       </w:r>
       <w:r>
-        <w:t xml:space="preserve">Overall, the analysis shows that the monolingual group fixates on targets earlier than the HL and L2 groups in both stress conditions over the time-window we have selected.</w:t>
-      </w:r>
-      <w:r>
-        <w:t xml:space="preserve"> </w:t>
-      </w:r>
-      <w:r>
-        <w:t xml:space="preserve">The HL-L2 comparison suggests that the HL group fixates on targets slightly more and earlier in paxoytone condition, but the opposite is true in the oxytone condition.</w:t>
+        <w:t xml:space="preserve">Overall, the analysis shows that the monolingual group fixates on targets earlier than the HS and L2 groups in both stress conditions over the time-window we have selected.</w:t>
+      </w:r>
+      <w:r>
+        <w:t xml:space="preserve"> </w:t>
+      </w:r>
+      <w:r>
+        <w:t xml:space="preserve">The HS-L2 comparison suggests that the HL group fixates on targets slightly more and earlier in paxoytone condition, but the opposite is true in the oxytone condition.</w:t>
       </w:r>
     </w:p>
     <w:tbl>
@@ -1708,6 +1722,7 @@
         <w:tblStyle w:val="Table"/>
         <w:tblW w:type="pct" w:w="5000"/>
         <w:tblLook w:firstRow="0" w:lastRow="0" w:firstColumn="0" w:lastColumn="0" w:noHBand="0" w:noVBand="0" w:val="0000"/>
+        <w:jc w:val="start"/>
       </w:tblPr>
       <w:tblGrid>
         <w:gridCol w:w="7920"/>
@@ -1718,7 +1733,6 @@
           <w:bookmarkStart w:id="40" w:name="fig-group-diff-smooths-plot"/>
           <w:p>
             <w:pPr>
-              <w:pStyle w:val="Figure"/>
               <w:jc w:val="center"/>
             </w:pPr>
             <w:r>
@@ -1845,6 +1859,7 @@
         <w:tblStyle w:val="Table"/>
         <w:tblW w:type="pct" w:w="5000"/>
         <w:tblLook w:firstRow="0" w:lastRow="0" w:firstColumn="0" w:lastColumn="0" w:noHBand="0" w:noVBand="0" w:val="0000"/>
+        <w:jc w:val="start"/>
       </w:tblPr>
       <w:tblGrid>
         <w:gridCol w:w="7920"/>
@@ -1855,7 +1870,6 @@
           <w:bookmarkStart w:id="45" w:name="fig-group-prediction-plot-report"/>
           <w:p>
             <w:pPr>
-              <w:pStyle w:val="Figure"/>
               <w:jc w:val="center"/>
             </w:pPr>
             <w:r>
@@ -1911,7 +1925,7 @@
               <w:pStyle w:val="ImageCaption"/>
             </w:pPr>
             <w:r>
-              <w:t xml:space="preserve">Figure 4: Proportion of target fixations 200ms after the offset of 1st syllable for monolingual, HL, and L2 groups in paroxytone (</w:t>
+              <w:t xml:space="preserve">Figure 4: Proportion of target fixations 200ms after the offset of 1st syllable for monolingual, HS, and L2 groups in paroxytone (</w:t>
             </w:r>
             <w:r>
               <w:rPr>
@@ -1943,7 +1957,7 @@
         <w:pStyle w:val="BodyText"/>
       </w:pPr>
       <w:r>
-        <w:t xml:space="preserve">All groups fixated on targets above chance 200 ms after the target syllable offset with the exception of the HL group in the oxytone condition (β = 0.48, HDI = [0.45, 0.52], ROPE = 0.97, PD = 0.85).</w:t>
+        <w:t xml:space="preserve">All groups fixated on targets above chance 200 ms after the target syllable offset with the exception of the HS group in the oxytone condition (β = 0.48, HDI = [0.45, 0.52], ROPE = 0.97, PD = 0.85).</w:t>
       </w:r>
       <w:r>
         <w:t xml:space="preserve"> </w:t>
@@ -2037,7 +2051,7 @@
         <w:t xml:space="preserve"> </w:t>
       </w:r>
       <w:r>
-        <w:t xml:space="preserve">The monolingual group had a slower rate of target fixation (i.e., a less steep slope) than the HL group for paroxytones (β = -0.004, HDI = [-0.008, -0.001], ROPE = 0, PD = 0.999) and oxytones (β = -0.006, HDI = [-0.010, -0.004], ROPE = 0, PD = 1).</w:t>
+        <w:t xml:space="preserve">The monolingual group had a slower rate of target fixation (i.e., a less steep slope) than the HS group for paroxytones (β = -0.004, HDI = [-0.008, -0.001], ROPE = 0, PD = 0.999) and oxytones (β = -0.006, HDI = [-0.010, -0.004], ROPE = 0, PD = 1).</w:t>
       </w:r>
       <w:r>
         <w:t xml:space="preserve"> </w:t>
@@ -2049,7 +2063,7 @@
         <w:t xml:space="preserve"> </w:t>
       </w:r>
       <w:r>
-        <w:t xml:space="preserve">Upon comparing the HL and L2 groups, we do not find compelling evidence that either group has a faster rate of target fixation.</w:t>
+        <w:t xml:space="preserve">Upon comparing the HS and L2 groups, we do not find compelling evidence that either group has a faster rate of target fixation.</w:t>
       </w:r>
       <w:r>
         <w:t xml:space="preserve"> </w:t>
@@ -2067,7 +2081,7 @@
         <w:t xml:space="preserve"> </w:t>
       </w:r>
       <w:r>
-        <w:t xml:space="preserve">Taken together, we do not believe there is compelling evidence that the rate of target fixation differs between the HL and L2 groups.</w:t>
+        <w:t xml:space="preserve">Taken together, we do not believe there is compelling evidence that the rate of target fixation differs between the HS and L2 groups.</w:t>
       </w:r>
       <w:r>
         <w:t xml:space="preserve"> </w:t>
@@ -2081,6 +2095,7 @@
         <w:tblStyle w:val="Table"/>
         <w:tblW w:type="pct" w:w="5000"/>
         <w:tblLook w:firstRow="0" w:lastRow="0" w:firstColumn="0" w:lastColumn="0" w:noHBand="0" w:noVBand="0" w:val="0000"/>
+        <w:jc w:val="start"/>
       </w:tblPr>
       <w:tblGrid>
         <w:gridCol w:w="7920"/>
@@ -2091,7 +2106,6 @@
           <w:bookmarkStart w:id="49" w:name="fig-marginal-slopes-plot-report"/>
           <w:p>
             <w:pPr>
-              <w:pStyle w:val="Figure"/>
               <w:jc w:val="center"/>
             </w:pPr>
             <w:r>
@@ -2147,7 +2161,7 @@
               <w:pStyle w:val="ImageCaption"/>
             </w:pPr>
             <w:r>
-              <w:t xml:space="preserve">Figure 5: Marginal slope estimates (top panels) and pairwise difference estimates (bottom panels) for monolingual, HL, and L2 groups 200ms after the target syllable offset in paroxytone (</w:t>
+              <w:t xml:space="preserve">Figure 5: Marginal slope estimates (top panels) and pairwise difference estimates (bottom panels) for monolingual, HS, and L2 groups 200ms after the target syllable offset in paroxytone (</w:t>
             </w:r>
             <w:r>
               <w:rPr>
@@ -2189,7 +2203,7 @@
         <w:pStyle w:val="FirstParagraph"/>
       </w:pPr>
       <w:r>
-        <w:t xml:space="preserve">In order to assess the effects of language proficiency and use, we took a subset of the bilingual data (HL and L2 groups).</w:t>
+        <w:t xml:space="preserve">In order to assess the effects of language proficiency and use, we took a subset of the bilingual data (HS and L2 groups).</w:t>
       </w:r>
       <w:r>
         <w:t xml:space="preserve"> </w:t>
@@ -2213,7 +2227,7 @@
         <w:t xml:space="preserve"> </w:t>
       </w:r>
       <w:r>
-        <w:t xml:space="preserve">The outcome was modeled as a function of group (HL, L2), stress (paroxytone, oxytone), use, and proficiency.</w:t>
+        <w:t xml:space="preserve">The outcome was modeled as a function of group (HS, L2), stress (paroxytone, oxytone), use, and proficiency.</w:t>
       </w:r>
       <w:r>
         <w:t xml:space="preserve"> </w:t>
@@ -2312,7 +2326,7 @@
         <w:t xml:space="preserve"> </w:t>
       </w:r>
       <w:r>
-        <w:t xml:space="preserve">Holding proficiency and use constant at their mean, the HL group fixated on targets at a higher rate in the paroxytone condition (β = 0.57, HDI = [0.45, 0.69]) than in the oxytone condition (β = 0.48, HDI = [0.38, 0.58]).</w:t>
+        <w:t xml:space="preserve">Holding proficiency and use constant at their mean, the HS group fixated on targets at a higher rate in the paroxytone condition (β = 0.57, HDI = [0.45, 0.69]) than in the oxytone condition (β = 0.48, HDI = [0.38, 0.58]).</w:t>
       </w:r>
       <w:r>
         <w:t xml:space="preserve"> </w:t>
@@ -2355,6 +2369,7 @@
         <w:tblStyle w:val="Table"/>
         <w:tblW w:type="pct" w:w="5000"/>
         <w:tblLook w:firstRow="0" w:lastRow="0" w:firstColumn="0" w:lastColumn="0" w:noHBand="0" w:noVBand="0" w:val="0000"/>
+        <w:jc w:val="start"/>
       </w:tblPr>
       <w:tblGrid>
         <w:gridCol w:w="7920"/>
@@ -2365,7 +2380,6 @@
           <w:bookmarkStart w:id="55" w:name="fig-forest-plot-beta-reg-report"/>
           <w:p>
             <w:pPr>
-              <w:pStyle w:val="Figure"/>
               <w:jc w:val="center"/>
             </w:pPr>
             <w:r>
@@ -2479,13 +2493,13 @@
         <w:t xml:space="preserve"> </w:t>
       </w:r>
       <w:r>
-        <w:t xml:space="preserve">For the HL group, one observes higher target fixations (lighter colors) in the upper righthand corners of each panel.</w:t>
-      </w:r>
-      <w:r>
-        <w:t xml:space="preserve"> </w:t>
-      </w:r>
-      <w:r>
-        <w:t xml:space="preserve">That is to say, the individuals of the HL group that tended to predict suffixes more at the target syllable offset were those with higher levels of use and proficiency, particularly in the oxytone condition.</w:t>
+        <w:t xml:space="preserve">For the HS group, one observes higher target fixations (lighter colors) in the upper righthand corners of each panel.</w:t>
+      </w:r>
+      <w:r>
+        <w:t xml:space="preserve"> </w:t>
+      </w:r>
+      <w:r>
+        <w:t xml:space="preserve">That is to say, the individuals of the HS group that tended to predict suffixes more at the target syllable offset were those with higher levels of use and proficiency, particularly in the oxytone condition.</w:t>
       </w:r>
       <w:r>
         <w:t xml:space="preserve"> </w:t>
@@ -2503,7 +2517,7 @@
         <w:t xml:space="preserve"> </w:t>
       </w:r>
       <w:r>
-        <w:t xml:space="preserve">Unlike the HL group, the L2 group seldom predicted in the paroxytone condition (upper right panel).</w:t>
+        <w:t xml:space="preserve">Unlike the HS group, the L2 group seldom predicted in the paroxytone condition (upper right panel).</w:t>
       </w:r>
     </w:p>
     <w:tbl>
@@ -2511,6 +2525,7 @@
         <w:tblStyle w:val="Table"/>
         <w:tblW w:type="pct" w:w="5000"/>
         <w:tblLook w:firstRow="0" w:lastRow="0" w:firstColumn="0" w:lastColumn="0" w:noHBand="0" w:noVBand="0" w:val="0000"/>
+        <w:jc w:val="start"/>
       </w:tblPr>
       <w:tblGrid>
         <w:gridCol w:w="7920"/>
@@ -2521,7 +2536,6 @@
           <w:bookmarkStart w:id="59" w:name="fig-bi-prof-use-heatmap-report"/>
           <w:p>
             <w:pPr>
-              <w:pStyle w:val="Figure"/>
               <w:jc w:val="center"/>
             </w:pPr>
             <w:r>
@@ -2577,7 +2591,7 @@
               <w:pStyle w:val="ImageCaption"/>
             </w:pPr>
             <w:r>
-              <w:t xml:space="preserve">Figure 7: Heatmap of target fixations 200ms after target syllable offset. The heatmap illustrates the marginal effects of normalized proficiency and use scores. The top rows illustrate model estimates for the paroxytone condtion, the middle rows marginalize over stress conditions, and the bottom rows represent model estimate for the oxytone condition. Moving from left to right, the first column provides estimates for the HL group, the middle column marginalizes over groups, and the rightmost column presents estimates for the L2 group. The vertical and horizontal axis display standardized language use and language proficiency (±2 SD), respectively.</w:t>
+              <w:t xml:space="preserve">Figure 7: Heatmap of target fixations 200ms after target syllable offset. The heatmap illustrates the marginal effects of normalized proficiency and use scores. The top rows illustrate model estimates for the paroxytone condtion, the middle rows marginalize over stress conditions, and the bottom row represents model estimates for the oxytone condition. Moving from left to right, the first column provides estimates for the HS group, the middle column marginalizes over groups, and the rightmost column presents estimates for the L2 group. The vertical and horizontal axis display standardized language use and language proficiency (±2 SD), respectively.</w:t>
             </w:r>
           </w:p>
           <w:bookmarkEnd w:id="59"/>
@@ -3647,7 +3661,7 @@
       </w:r>
     </w:p>
     <w:bookmarkEnd w:id="104"/>
-    <w:bookmarkStart w:id="141" w:name="supplementary-materials"/>
+    <w:bookmarkStart w:id="143" w:name="supplementary-materials"/>
     <w:p>
       <w:pPr>
         <w:pStyle w:val="Heading1"/>
@@ -3863,13 +3877,70 @@
       </w:r>
     </w:p>
     <w:bookmarkEnd w:id="106"/>
-    <w:bookmarkStart w:id="123" w:name="sec-gamms-supp"/>
+    <w:bookmarkStart w:id="125" w:name="sec-gamms-supp"/>
     <w:p>
       <w:pPr>
         <w:pStyle w:val="Heading2"/>
       </w:pPr>
       <w:r>
         <w:t xml:space="preserve">5.2 GAMMs</w:t>
+      </w:r>
+    </w:p>
+    <w:p>
+      <w:pPr>
+        <w:pStyle w:val="FirstParagraph"/>
+      </w:pPr>
+      <w:r>
+        <w:t xml:space="preserve">In this section we provide additional information regarding the GAMMs reported in manuscript.</w:t>
+      </w:r>
+      <w:r>
+        <w:t xml:space="preserve"> </w:t>
+      </w:r>
+      <w:r>
+        <w:t xml:space="preserve">For clarity, we divide this section into two subsections,</w:t>
+      </w:r>
+      <w:r>
+        <w:t xml:space="preserve"> </w:t>
+      </w:r>
+      <w:hyperlink w:anchor="sec-all-groups-gamm">
+        <w:r>
+          <w:rPr>
+            <w:rStyle w:val="Hyperlink"/>
+          </w:rPr>
+          <w:t xml:space="preserve">Section 5.2.1</w:t>
+        </w:r>
+      </w:hyperlink>
+      <w:r>
+        <w:t xml:space="preserve"> </w:t>
+      </w:r>
+      <w:r>
+        <w:t xml:space="preserve">deals with the model including monolinguals, and</w:t>
+      </w:r>
+      <w:r>
+        <w:t xml:space="preserve"> </w:t>
+      </w:r>
+      <w:hyperlink w:anchor="sec-bi-groups-gamm">
+        <w:r>
+          <w:rPr>
+            <w:rStyle w:val="Hyperlink"/>
+          </w:rPr>
+          <w:t xml:space="preserve">Section 5.2.2</w:t>
+        </w:r>
+      </w:hyperlink>
+      <w:r>
+        <w:t xml:space="preserve"> </w:t>
+      </w:r>
+      <w:r>
+        <w:t xml:space="preserve">details the model examining only the bilingual groups.</w:t>
+      </w:r>
+    </w:p>
+    <w:bookmarkStart w:id="114" w:name="sec-all-groups-gamm"/>
+    <w:p>
+      <w:pPr>
+        <w:pStyle w:val="Heading3"/>
+      </w:pPr>
+      <w:r>
+        <w:t xml:space="preserve">5.2.1 GAMM: Bilinguals and monolingual controls</w:t>
       </w:r>
     </w:p>
     <w:p>
@@ -3884,6 +3955,32 @@
           <w:t xml:space="preserve">Table 2</w:t>
         </w:r>
       </w:hyperlink>
+      <w:r>
+        <w:t xml:space="preserve"> </w:t>
+      </w:r>
+      <w:r>
+        <w:t xml:space="preserve">provides the model summary of the omnibus GAMM.</w:t>
+      </w:r>
+      <w:r>
+        <w:t xml:space="preserve"> </w:t>
+      </w:r>
+      <w:r>
+        <w:t xml:space="preserve">It portrays the same information provided in</w:t>
+      </w:r>
+      <w:r>
+        <w:t xml:space="preserve"> </w:t>
+      </w:r>
+      <w:hyperlink w:anchor="fig-forest-plot-group-gamm-report">
+        <w:r>
+          <w:rPr>
+            <w:rStyle w:val="Hyperlink"/>
+          </w:rPr>
+          <w:t xml:space="preserve">Figure 2</w:t>
+        </w:r>
+      </w:hyperlink>
+      <w:r>
+        <w:t xml:space="preserve">, but it table format.</w:t>
+      </w:r>
     </w:p>
     <w:bookmarkStart w:id="107" w:name="tbl-group-gamm"/>
     <w:p>
@@ -3899,6 +3996,7 @@
         <w:tblStyle w:val="Table"/>
         <w:tblW w:type="auto" w:w="0"/>
         <w:tblLook w:firstRow="1" w:lastRow="0" w:firstColumn="0" w:lastColumn="0" w:noHBand="0" w:noVBand="0" w:val="0020"/>
+        <w:jc w:val="start"/>
         <w:tblCaption w:val="Table 2: Group GAMM summary."/>
       </w:tblPr>
       <w:tblGrid>
@@ -4102,7 +4200,7 @@
               <w:jc w:val="left"/>
             </w:pPr>
             <w:r>
-              <w:t xml:space="preserve">HL</w:t>
+              <w:t xml:space="preserve">HS</w:t>
             </w:r>
           </w:p>
         </w:tc>
@@ -4348,7 +4446,7 @@
               <w:jc w:val="left"/>
             </w:pPr>
             <w:r>
-              <w:t xml:space="preserve">HL:Oxytone</w:t>
+              <w:t xml:space="preserve">HS:Oxytone</w:t>
             </w:r>
           </w:p>
         </w:tc>
@@ -4927,6 +5025,38 @@
           <w:t xml:space="preserve">Table 3</w:t>
         </w:r>
       </w:hyperlink>
+      <w:r>
+        <w:t xml:space="preserve"> </w:t>
+      </w:r>
+      <w:r>
+        <w:t xml:space="preserve">summarizes the probability of fixating on a target before actually hearing the target suffix.</w:t>
+      </w:r>
+      <w:r>
+        <w:t xml:space="preserve"> </w:t>
+      </w:r>
+      <w:r>
+        <w:t xml:space="preserve">These estimates were derived from the omnibus model described above.</w:t>
+      </w:r>
+      <w:r>
+        <w:t xml:space="preserve"> </w:t>
+      </w:r>
+      <w:r>
+        <w:t xml:space="preserve">The visual illustration of these results are provided in</w:t>
+      </w:r>
+      <w:r>
+        <w:t xml:space="preserve"> </w:t>
+      </w:r>
+      <w:hyperlink w:anchor="fig-group-prediction-plot-report">
+        <w:r>
+          <w:rPr>
+            <w:rStyle w:val="Hyperlink"/>
+          </w:rPr>
+          <w:t xml:space="preserve">Figure 4</w:t>
+        </w:r>
+      </w:hyperlink>
+      <w:r>
+        <w:t xml:space="preserve">.</w:t>
+      </w:r>
     </w:p>
     <w:bookmarkStart w:id="108" w:name="tbl-group-gamm-prediction"/>
     <w:p>
@@ -4934,7 +5064,7 @@
         <w:pStyle w:val="TableCaption"/>
       </w:pPr>
       <w:r>
-        <w:t xml:space="preserve">Table 3: Group prediction summary.</w:t>
+        <w:t xml:space="preserve">Table 3: Summary of target fixation estimates 200 ms after the target syllable offset. These estimates are derived from the omnibus GAMM. The ROPE is ±0.01 around a point null of 0.50. The PD refers to the probability that the posterior mean is above or below 0.51.</w:t>
       </w:r>
     </w:p>
     <w:tbl>
@@ -4942,7 +5072,8 @@
         <w:tblStyle w:val="Table"/>
         <w:tblW w:type="auto" w:w="0"/>
         <w:tblLook w:firstRow="1" w:lastRow="0" w:firstColumn="0" w:lastColumn="0" w:noHBand="0" w:noVBand="0" w:val="0020"/>
-        <w:tblCaption w:val="Table 3: Group prediction summary."/>
+        <w:jc w:val="start"/>
+        <w:tblCaption w:val="Table 3: Summary of target fixation estimates 200 ms after the target syllable offset. These estimates are derived from the omnibus GAMM. The ROPE is ±0.01 around a point null of 0.50. The PD refers to the probability that the posterior mean is above or below 0.51."/>
       </w:tblPr>
       <w:tblGrid>
         <w:gridCol w:w="1320"/>
@@ -5182,7 +5313,7 @@
               <w:jc w:val="left"/>
             </w:pPr>
             <w:r>
-              <w:t xml:space="preserve">HL</w:t>
+              <w:t xml:space="preserve">HS</w:t>
             </w:r>
           </w:p>
         </w:tc>
@@ -5467,6 +5598,12 @@
       <w:pPr>
         <w:pStyle w:val="BodyText"/>
       </w:pPr>
+      <w:r>
+        <w:t xml:space="preserve">In a similar vein,</w:t>
+      </w:r>
+      <w:r>
+        <w:t xml:space="preserve"> </w:t>
+      </w:r>
       <w:hyperlink w:anchor="fig-marginal-slopes-plot-2">
         <w:r>
           <w:rPr>
@@ -5475,12 +5612,79 @@
           <w:t xml:space="preserve">Figure 8</w:t>
         </w:r>
       </w:hyperlink>
+      <w:r>
+        <w:t xml:space="preserve"> </w:t>
+      </w:r>
+      <w:r>
+        <w:t xml:space="preserve">illustrates the posterior predictive distribution of the the marginal slope estimates from the omnibus GAMM.</w:t>
+      </w:r>
+      <w:r>
+        <w:t xml:space="preserve"> </w:t>
+      </w:r>
+      <w:r>
+        <w:t xml:space="preserve">These estimates represent the partial derivative of the trajectory at 200 ms after the target syllable offset.</w:t>
+      </w:r>
+      <w:r>
+        <w:t xml:space="preserve"> </w:t>
+      </w:r>
+      <w:hyperlink w:anchor="tbl-group-maginal-slopes-pairwise">
+        <w:r>
+          <w:rPr>
+            <w:rStyle w:val="Hyperlink"/>
+          </w:rPr>
+          <w:t xml:space="preserve">Table 4</w:t>
+        </w:r>
+      </w:hyperlink>
+      <w:r>
+        <w:t xml:space="preserve"> </w:t>
+      </w:r>
+      <w:r>
+        <w:t xml:space="preserve">summarizes the posteriors depicted in</w:t>
+      </w:r>
+      <w:r>
+        <w:t xml:space="preserve"> </w:t>
+      </w:r>
+      <w:hyperlink w:anchor="fig-marginal-slopes-plot-2">
+        <w:r>
+          <w:rPr>
+            <w:rStyle w:val="Hyperlink"/>
+          </w:rPr>
+          <w:t xml:space="preserve">Figure 8</w:t>
+        </w:r>
+      </w:hyperlink>
+      <w:r>
+        <w:t xml:space="preserve">.</w:t>
+      </w:r>
+      <w:r>
+        <w:t xml:space="preserve"> </w:t>
+      </w:r>
+      <w:r>
+        <w:t xml:space="preserve">The bottom row of</w:t>
+      </w:r>
+      <w:r>
+        <w:t xml:space="preserve"> </w:t>
+      </w:r>
+      <w:hyperlink w:anchor="fig-marginal-slopes-plot-2">
+        <w:r>
+          <w:rPr>
+            <w:rStyle w:val="Hyperlink"/>
+          </w:rPr>
+          <w:t xml:space="preserve">Figure 8</w:t>
+        </w:r>
+      </w:hyperlink>
+      <w:r>
+        <w:t xml:space="preserve"> </w:t>
+      </w:r>
+      <w:r>
+        <w:t xml:space="preserve">plots the marginal slopes in context, i.e., with the trajectory of time course.</w:t>
+      </w:r>
     </w:p>
     <w:tbl>
       <w:tblPr>
         <w:tblStyle w:val="Table"/>
         <w:tblW w:type="pct" w:w="5000"/>
         <w:tblLook w:firstRow="0" w:lastRow="0" w:firstColumn="0" w:lastColumn="0" w:noHBand="0" w:noVBand="0" w:val="0000"/>
+        <w:jc w:val="start"/>
       </w:tblPr>
       <w:tblGrid>
         <w:gridCol w:w="7920"/>
@@ -5491,7 +5695,6 @@
           <w:bookmarkStart w:id="112" w:name="fig-marginal-slopes-plot-2"/>
           <w:p>
             <w:pPr>
-              <w:pStyle w:val="Figure"/>
               <w:jc w:val="center"/>
             </w:pPr>
             <w:r>
@@ -5547,7 +5750,7 @@
               <w:pStyle w:val="ImageCaption"/>
             </w:pPr>
             <w:r>
-              <w:t xml:space="preserve">Figure 8: Marginal slope estimates 200ms after the offset of 1st syllable for monolinguals, heritage learners, and L2 learners in paroxytone (</w:t>
+              <w:t xml:space="preserve">Figure 8: Marginal slope estimates 200ms after the offset of 1st syllable for monolinguals, heritage speakers, and L2 learners in paroxytone (</w:t>
             </w:r>
             <w:r>
               <w:rPr>
@@ -5567,7 +5770,7 @@
               <w:t xml:space="preserve">canTO</w:t>
             </w:r>
             <w:r>
-              <w:t xml:space="preserve">) conditions. Group marginal slopes pairwise comparisons summary.</w:t>
+              <w:t xml:space="preserve">) conditions. The top panels show group estimates and the bottom panels plot 200 draws from the posterior predictive distribution.</w:t>
             </w:r>
           </w:p>
           <w:bookmarkEnd w:id="112"/>
@@ -5578,14 +5781,9 @@
       <w:pPr>
         <w:pStyle w:val="BodyText"/>
       </w:pPr>
-      <w:hyperlink w:anchor="tbl-group-maginal-slopes-pairwise">
-        <w:r>
-          <w:rPr>
-            <w:rStyle w:val="Hyperlink"/>
-          </w:rPr>
-          <w:t xml:space="preserve">Table 4</w:t>
-        </w:r>
-      </w:hyperlink>
+      <w:r>
+        <w:t xml:space="preserve"> </w:t>
+      </w:r>
     </w:p>
     <w:bookmarkStart w:id="113" w:name="tbl-group-maginal-slopes-pairwise"/>
     <w:p>
@@ -5601,6 +5799,7 @@
         <w:tblStyle w:val="Table"/>
         <w:tblW w:type="auto" w:w="0"/>
         <w:tblLook w:firstRow="1" w:lastRow="0" w:firstColumn="0" w:lastColumn="0" w:noHBand="0" w:noVBand="0" w:val="0020"/>
+        <w:jc w:val="start"/>
         <w:tblCaption w:val="Table 4: Marginal slopes pairwise comparisons."/>
       </w:tblPr>
       <w:tblGrid>
@@ -5709,7 +5908,7 @@
               <w:jc w:val="left"/>
             </w:pPr>
             <w:r>
-              <w:t xml:space="preserve">HL - L2</w:t>
+              <w:t xml:space="preserve">HS - L2</w:t>
             </w:r>
           </w:p>
         </w:tc>
@@ -5779,7 +5978,7 @@
               <w:jc w:val="left"/>
             </w:pPr>
             <w:r>
-              <w:t xml:space="preserve">Mono - HL</w:t>
+              <w:t xml:space="preserve">Mono - HS</w:t>
             </w:r>
           </w:p>
         </w:tc>
@@ -5923,7 +6122,7 @@
               <w:jc w:val="left"/>
             </w:pPr>
             <w:r>
-              <w:t xml:space="preserve">HL - L2</w:t>
+              <w:t xml:space="preserve">HS - L2</w:t>
             </w:r>
           </w:p>
         </w:tc>
@@ -5993,7 +6192,7 @@
               <w:jc w:val="left"/>
             </w:pPr>
             <w:r>
-              <w:t xml:space="preserve">Mono - HL</w:t>
+              <w:t xml:space="preserve">Mono - HS</w:t>
             </w:r>
           </w:p>
         </w:tc>
@@ -6118,9 +6317,19 @@
       </w:tr>
     </w:tbl>
     <w:bookmarkEnd w:id="113"/>
+    <w:bookmarkEnd w:id="114"/>
+    <w:bookmarkStart w:id="124" w:name="sec-bi-groups-gamm"/>
     <w:p>
       <w:pPr>
-        <w:pStyle w:val="BodyText"/>
+        <w:pStyle w:val="Heading3"/>
+      </w:pPr>
+      <w:r>
+        <w:t xml:space="preserve">5.2.2 GAMM: bilingual groups</w:t>
+      </w:r>
+    </w:p>
+    <w:p>
+      <w:pPr>
+        <w:pStyle w:val="FirstParagraph"/>
       </w:pPr>
       <w:hyperlink w:anchor="fig-bi-comparison-plot-report">
         <w:r>
@@ -6136,6 +6345,7 @@
         <w:tblStyle w:val="Table"/>
         <w:tblW w:type="pct" w:w="5000"/>
         <w:tblLook w:firstRow="0" w:lastRow="0" w:firstColumn="0" w:lastColumn="0" w:noHBand="0" w:noVBand="0" w:val="0000"/>
+        <w:jc w:val="start"/>
       </w:tblPr>
       <w:tblGrid>
         <w:gridCol w:w="7920"/>
@@ -6143,10 +6353,9 @@
       <w:tr>
         <w:tc>
           <w:tcPr/>
-          <w:bookmarkStart w:id="117" w:name="fig-bi-comparison-plot-report"/>
-          <w:p>
-            <w:pPr>
-              <w:pStyle w:val="Figure"/>
+          <w:bookmarkStart w:id="118" w:name="fig-bi-comparison-plot-report"/>
+          <w:p>
+            <w:pPr>
               <w:jc w:val="center"/>
             </w:pPr>
             <w:r>
@@ -6154,18 +6363,18 @@
                 <wp:inline>
                   <wp:extent cx="5334000" cy="4572000"/>
                   <wp:effectExtent b="0" l="0" r="0" t="0"/>
-                  <wp:docPr descr="" title="" id="115" name="Picture"/>
+                  <wp:docPr descr="" title="" id="116" name="Picture"/>
                   <a:graphic>
                     <a:graphicData uri="http://schemas.openxmlformats.org/drawingml/2006/picture">
                       <pic:pic>
                         <pic:nvPicPr>
-                          <pic:cNvPr descr="../figs/bi-comparison-plot-1.png" id="116" name="Picture"/>
+                          <pic:cNvPr descr="../figs/bi-comparison-plot-1.png" id="117" name="Picture"/>
                           <pic:cNvPicPr>
                             <a:picLocks noChangeArrowheads="1" noChangeAspect="1"/>
                           </pic:cNvPicPr>
                         </pic:nvPicPr>
                         <pic:blipFill>
-                          <a:blip r:embed="rId114"/>
+                          <a:blip r:embed="rId115"/>
                           <a:stretch>
                             <a:fillRect/>
                           </a:stretch>
@@ -6229,7 +6438,7 @@
               <w:t xml:space="preserve">, orange) conditions plus 95%, 80%, and 50% credible intervals. Pairwise difference smooths for paroxytone and oxytone items. From dark to light, colors represent 95%, 80%, 70%, 60%, 50%, 35% and 10% credible intervals.</w:t>
             </w:r>
           </w:p>
-          <w:bookmarkEnd w:id="117"/>
+          <w:bookmarkEnd w:id="118"/>
         </w:tc>
       </w:tr>
     </w:tbl>
@@ -6246,7 +6455,7 @@
         </w:r>
       </w:hyperlink>
     </w:p>
-    <w:bookmarkStart w:id="118" w:name="tbl-bi-gamm"/>
+    <w:bookmarkStart w:id="119" w:name="tbl-bi-gamm"/>
     <w:p>
       <w:pPr>
         <w:pStyle w:val="TableCaption"/>
@@ -6260,6 +6469,7 @@
         <w:tblStyle w:val="Table"/>
         <w:tblW w:type="auto" w:w="0"/>
         <w:tblLook w:firstRow="1" w:lastRow="0" w:firstColumn="0" w:lastColumn="0" w:noHBand="0" w:noVBand="0" w:val="0020"/>
+        <w:jc w:val="start"/>
         <w:tblCaption w:val="Table 5: Bilingual GAMM summary."/>
       </w:tblPr>
       <w:tblGrid>
@@ -7357,7 +7567,7 @@
         </w:tc>
       </w:tr>
     </w:tbl>
-    <w:bookmarkEnd w:id="118"/>
+    <w:bookmarkEnd w:id="119"/>
     <w:p>
       <w:pPr>
         <w:pStyle w:val="BodyText"/>
@@ -7376,6 +7586,7 @@
         <w:tblStyle w:val="Table"/>
         <w:tblW w:type="pct" w:w="5000"/>
         <w:tblLook w:firstRow="0" w:lastRow="0" w:firstColumn="0" w:lastColumn="0" w:noHBand="0" w:noVBand="0" w:val="0000"/>
+        <w:jc w:val="start"/>
       </w:tblPr>
       <w:tblGrid>
         <w:gridCol w:w="7920"/>
@@ -7383,10 +7594,9 @@
       <w:tr>
         <w:tc>
           <w:tcPr/>
-          <w:bookmarkStart w:id="122" w:name="fig-forest-plot-bi-gamm-report"/>
-          <w:p>
-            <w:pPr>
-              <w:pStyle w:val="Figure"/>
+          <w:bookmarkStart w:id="123" w:name="fig-forest-plot-bi-gamm-report"/>
+          <w:p>
+            <w:pPr>
               <w:jc w:val="center"/>
             </w:pPr>
             <w:r>
@@ -7394,18 +7604,18 @@
                 <wp:inline>
                   <wp:extent cx="5334000" cy="4572000"/>
                   <wp:effectExtent b="0" l="0" r="0" t="0"/>
-                  <wp:docPr descr="" title="" id="120" name="Picture"/>
+                  <wp:docPr descr="" title="" id="121" name="Picture"/>
                   <a:graphic>
                     <a:graphicData uri="http://schemas.openxmlformats.org/drawingml/2006/picture">
                       <pic:pic>
                         <pic:nvPicPr>
-                          <pic:cNvPr descr="../figs/forest-plot-bi-gamm-1.png" id="121" name="Picture"/>
+                          <pic:cNvPr descr="../figs/forest-plot-bi-gamm-1.png" id="122" name="Picture"/>
                           <pic:cNvPicPr>
                             <a:picLocks noChangeArrowheads="1" noChangeAspect="1"/>
                           </pic:cNvPicPr>
                         </pic:nvPicPr>
                         <pic:blipFill>
-                          <a:blip r:embed="rId119"/>
+                          <a:blip r:embed="rId120"/>
                           <a:stretch>
                             <a:fillRect/>
                           </a:stretch>
@@ -7445,7 +7655,7 @@
               <w:t xml:space="preserve">Figure 10: Forest plot of the bilingual GAMM. The horizontal axis represents the models estimates in log-odds. The vertical axis lists the terms estimated in the model. The points illustrate the posterior mean along with the 66% and 95% HDI. The vertical facetting separates the estimates into parametric and non-parametric population-level effects, group-level effects, and smooth terms.</w:t>
             </w:r>
           </w:p>
-          <w:bookmarkEnd w:id="122"/>
+          <w:bookmarkEnd w:id="123"/>
         </w:tc>
       </w:tr>
     </w:tbl>
@@ -7454,8 +7664,9 @@
         <w:br w:type="page"/>
       </w:r>
     </w:p>
-    <w:bookmarkEnd w:id="123"/>
-    <w:bookmarkStart w:id="139" w:name="sec-prof-use-supp"/>
+    <w:bookmarkEnd w:id="124"/>
+    <w:bookmarkEnd w:id="125"/>
+    <w:bookmarkStart w:id="141" w:name="sec-prof-use-supp"/>
     <w:p>
       <w:pPr>
         <w:pStyle w:val="Heading2"/>
@@ -7469,10 +7680,10 @@
         <w:pStyle w:val="FirstParagraph"/>
       </w:pPr>
       <w:r>
-        <w:t xml:space="preserve">This section provides additional plots and tables related to language use and language proficiency in the HL and L2 groups.</w:t>
+        <w:t xml:space="preserve">This section provides additional plots and tables related to language use and language proficiency in the HS and L2 groups.</w:t>
       </w:r>
     </w:p>
-    <w:bookmarkStart w:id="128" w:name="general-descriptives"/>
+    <w:bookmarkStart w:id="130" w:name="general-descriptives"/>
     <w:p>
       <w:pPr>
         <w:pStyle w:val="Heading3"/>
@@ -7497,7 +7708,7 @@
         <w:t xml:space="preserve"> </w:t>
       </w:r>
       <w:r>
-        <w:t xml:space="preserve">illustrates the marginal mean differences (L2 - HL) for each metric.</w:t>
+        <w:t xml:space="preserve">illustrates the marginal mean differences (L2 - HS) for each metric.</w:t>
       </w:r>
       <w:r>
         <w:t xml:space="preserve"> </w:t>
@@ -7551,6 +7762,7 @@
         <w:tblStyle w:val="Table"/>
         <w:tblW w:type="pct" w:w="5000"/>
         <w:tblLook w:firstRow="0" w:lastRow="0" w:firstColumn="0" w:lastColumn="0" w:noHBand="0" w:noVBand="0" w:val="0000"/>
+        <w:jc w:val="start"/>
       </w:tblPr>
       <w:tblGrid>
         <w:gridCol w:w="7920"/>
@@ -7558,10 +7770,9 @@
       <w:tr>
         <w:tc>
           <w:tcPr/>
-          <w:bookmarkStart w:id="127" w:name="X435d0162516caa58630c9ee359970c9de0023f2"/>
-          <w:p>
-            <w:pPr>
-              <w:pStyle w:val="Figure"/>
+          <w:bookmarkStart w:id="129" w:name="X435d0162516caa58630c9ee359970c9de0023f2"/>
+          <w:p>
+            <w:pPr>
               <w:jc w:val="center"/>
             </w:pPr>
             <w:r>
@@ -7569,18 +7780,18 @@
                 <wp:inline>
                   <wp:extent cx="5334000" cy="3810000"/>
                   <wp:effectExtent b="0" l="0" r="0" t="0"/>
-                  <wp:docPr descr="" title="" id="125" name="Picture"/>
+                  <wp:docPr descr="" title="" id="127" name="Picture"/>
                   <a:graphic>
                     <a:graphicData uri="http://schemas.openxmlformats.org/drawingml/2006/picture">
                       <pic:pic>
                         <pic:nvPicPr>
-                          <pic:cNvPr descr="../figs/eda-prof-use-marginal-mean-estimates-1.png" id="126" name="Picture"/>
+                          <pic:cNvPr descr="../figs/eda-prof-use-marginal-mean-estimates-1.png" id="128" name="Picture"/>
                           <pic:cNvPicPr>
                             <a:picLocks noChangeArrowheads="1" noChangeAspect="1"/>
                           </pic:cNvPicPr>
                         </pic:nvPicPr>
                         <pic:blipFill>
-                          <a:blip r:embed="rId124"/>
+                          <a:blip r:embed="rId126"/>
                           <a:stretch>
                             <a:fillRect/>
                           </a:stretch>
@@ -7620,12 +7831,12 @@
               <w:t xml:space="preserve">Figure 11: Marginal mean estimates plot.</w:t>
             </w:r>
           </w:p>
-          <w:bookmarkEnd w:id="127"/>
+          <w:bookmarkEnd w:id="129"/>
         </w:tc>
       </w:tr>
     </w:tbl>
-    <w:bookmarkEnd w:id="128"/>
-    <w:bookmarkStart w:id="138" w:name="zero-inflated-beta-regression"/>
+    <w:bookmarkEnd w:id="130"/>
+    <w:bookmarkStart w:id="140" w:name="zero-inflated-beta-regression"/>
     <w:p>
       <w:pPr>
         <w:pStyle w:val="Heading3"/>
@@ -7673,7 +7884,7 @@
         <w:t xml:space="preserve">This table provides the same information provided in the @ forest plot.</w:t>
       </w:r>
     </w:p>
-    <w:bookmarkStart w:id="129" w:name="tbl-bi-zoid"/>
+    <w:bookmarkStart w:id="131" w:name="tbl-bi-zoid"/>
     <w:p>
       <w:pPr>
         <w:pStyle w:val="TableCaption"/>
@@ -7687,6 +7898,7 @@
         <w:tblStyle w:val="Table"/>
         <w:tblW w:type="auto" w:w="0"/>
         <w:tblLook w:firstRow="1" w:lastRow="0" w:firstColumn="0" w:lastColumn="0" w:noHBand="0" w:noVBand="0" w:val="0020"/>
+        <w:jc w:val="start"/>
         <w:tblCaption w:val="Table 6: Bilingual zero-inflated beta regression summary."/>
       </w:tblPr>
       <w:tblGrid>
@@ -9183,7 +9395,7 @@
         </w:tc>
       </w:tr>
     </w:tbl>
-    <w:bookmarkEnd w:id="129"/>
+    <w:bookmarkEnd w:id="131"/>
     <w:p>
       <w:pPr>
         <w:pStyle w:val="BodyText"/>
@@ -9228,6 +9440,7 @@
         <w:tblStyle w:val="Table"/>
         <w:tblW w:type="pct" w:w="5000"/>
         <w:tblLook w:firstRow="0" w:lastRow="0" w:firstColumn="0" w:lastColumn="0" w:noHBand="0" w:noVBand="0" w:val="0000"/>
+        <w:jc w:val="start"/>
       </w:tblPr>
       <w:tblGrid>
         <w:gridCol w:w="7920"/>
@@ -9235,10 +9448,9 @@
       <w:tr>
         <w:tc>
           <w:tcPr/>
-          <w:bookmarkStart w:id="133" w:name="fig-bi-beta-reg-stress-group-plot-report"/>
-          <w:p>
-            <w:pPr>
-              <w:pStyle w:val="Figure"/>
+          <w:bookmarkStart w:id="135" w:name="fig-bi-beta-reg-stress-group-plot-report"/>
+          <w:p>
+            <w:pPr>
               <w:jc w:val="center"/>
             </w:pPr>
             <w:r>
@@ -9246,18 +9458,18 @@
                 <wp:inline>
                   <wp:extent cx="5334000" cy="2667000"/>
                   <wp:effectExtent b="0" l="0" r="0" t="0"/>
-                  <wp:docPr descr="" title="" id="131" name="Picture"/>
+                  <wp:docPr descr="" title="" id="133" name="Picture"/>
                   <a:graphic>
                     <a:graphicData uri="http://schemas.openxmlformats.org/drawingml/2006/picture">
                       <pic:pic>
                         <pic:nvPicPr>
-                          <pic:cNvPr descr="../figs/bi-beta-reg-stress-group-plot-1.png" id="132" name="Picture"/>
+                          <pic:cNvPr descr="../figs/bi-beta-reg-stress-group-plot-1.png" id="134" name="Picture"/>
                           <pic:cNvPicPr>
                             <a:picLocks noChangeArrowheads="1" noChangeAspect="1"/>
                           </pic:cNvPicPr>
                         </pic:nvPicPr>
                         <pic:blipFill>
-                          <a:blip r:embed="rId130"/>
+                          <a:blip r:embed="rId132"/>
                           <a:stretch>
                             <a:fillRect/>
                           </a:stretch>
@@ -9294,10 +9506,10 @@
               <w:pStyle w:val="ImageCaption"/>
             </w:pPr>
             <w:r>
-              <w:t xml:space="preserve">Figure 12: Marginal mean estimates of target fixations for HL and L2 groups as a function of stress. Language proficiency and use are held constant at z = 0. .</w:t>
-            </w:r>
-          </w:p>
-          <w:bookmarkEnd w:id="133"/>
+              <w:t xml:space="preserve">Figure 12: Marginal mean estimates of target fixations for HS and L2 groups as a function of stress. Language proficiency and use are held constant at z = 0. .</w:t>
+            </w:r>
+          </w:p>
+          <w:bookmarkEnd w:id="135"/>
         </w:tc>
       </w:tr>
     </w:tbl>
@@ -9345,6 +9557,7 @@
         <w:tblStyle w:val="Table"/>
         <w:tblW w:type="pct" w:w="5000"/>
         <w:tblLook w:firstRow="0" w:lastRow="0" w:firstColumn="0" w:lastColumn="0" w:noHBand="0" w:noVBand="0" w:val="0000"/>
+        <w:jc w:val="start"/>
       </w:tblPr>
       <w:tblGrid>
         <w:gridCol w:w="7920"/>
@@ -9352,10 +9565,9 @@
       <w:tr>
         <w:tc>
           <w:tcPr/>
-          <w:bookmarkStart w:id="137" w:name="fig-bi-prof-use-plot-report"/>
-          <w:p>
-            <w:pPr>
-              <w:pStyle w:val="Figure"/>
+          <w:bookmarkStart w:id="139" w:name="fig-bi-prof-use-plot-report"/>
+          <w:p>
+            <w:pPr>
               <w:jc w:val="center"/>
             </w:pPr>
             <w:r>
@@ -9363,18 +9575,18 @@
                 <wp:inline>
                   <wp:extent cx="5334000" cy="4572000"/>
                   <wp:effectExtent b="0" l="0" r="0" t="0"/>
-                  <wp:docPr descr="" title="" id="135" name="Picture"/>
+                  <wp:docPr descr="" title="" id="137" name="Picture"/>
                   <a:graphic>
                     <a:graphicData uri="http://schemas.openxmlformats.org/drawingml/2006/picture">
                       <pic:pic>
                         <pic:nvPicPr>
-                          <pic:cNvPr descr="../figs/bi-prof-use-plot-1.png" id="136" name="Picture"/>
+                          <pic:cNvPr descr="../figs/bi-prof-use-plot-1.png" id="138" name="Picture"/>
                           <pic:cNvPicPr>
                             <a:picLocks noChangeArrowheads="1" noChangeAspect="1"/>
                           </pic:cNvPicPr>
                         </pic:nvPicPr>
                         <pic:blipFill>
-                          <a:blip r:embed="rId134"/>
+                          <a:blip r:embed="rId136"/>
                           <a:stretch>
                             <a:fillRect/>
                           </a:stretch>
@@ -9414,7 +9626,7 @@
               <w:t xml:space="preserve">Figure 13: Use and proficiency in Spanish.</w:t>
             </w:r>
           </w:p>
-          <w:bookmarkEnd w:id="137"/>
+          <w:bookmarkEnd w:id="139"/>
         </w:tc>
       </w:tr>
     </w:tbl>
@@ -9423,9 +9635,9 @@
         <w:br w:type="page"/>
       </w:r>
     </w:p>
-    <w:bookmarkEnd w:id="138"/>
-    <w:bookmarkEnd w:id="139"/>
-    <w:bookmarkStart w:id="140" w:name="reproducibility-information"/>
+    <w:bookmarkEnd w:id="140"/>
+    <w:bookmarkEnd w:id="141"/>
+    <w:bookmarkStart w:id="142" w:name="reproducibility-information"/>
     <w:p>
       <w:pPr>
         <w:pStyle w:val="Heading2"/>
@@ -9567,16 +9779,16 @@
         <w:rPr>
           <w:rStyle w:val="VerbatimChar"/>
         </w:rPr>
-        <w:t xml:space="preserve"> date     2022-10-11</w:t>
-      </w:r>
-      <w:r>
-        <w:br/>
-      </w:r>
-      <w:r>
-        <w:rPr>
-          <w:rStyle w:val="VerbatimChar"/>
-        </w:rPr>
-        <w:t xml:space="preserve"> pandoc   2.18 @ /Applications/RStudio.app/Contents/MacOS/quarto/bin/tools/ (via rmarkdown)</w:t>
+        <w:t xml:space="preserve"> date     2023-04-04</w:t>
+      </w:r>
+      <w:r>
+        <w:br/>
+      </w:r>
+      <w:r>
+        <w:rPr>
+          <w:rStyle w:val="VerbatimChar"/>
+        </w:rPr>
+        <w:t xml:space="preserve"> pandoc   2.19.2 @ /Applications/RStudio.app/Contents/Resources/app/quarto/bin/tools/ (via rmarkdown)</w:t>
       </w:r>
     </w:p>
     <w:p>
@@ -9614,15 +9826,6 @@
         <w:rPr>
           <w:rStyle w:val="VerbatimChar"/>
         </w:rPr>
-        <w:t xml:space="preserve">assertthat             0.2.1 2019-03-21</w:t>
-      </w:r>
-      <w:r>
-        <w:br/>
-      </w:r>
-      <w:r>
-        <w:rPr>
-          <w:rStyle w:val="VerbatimChar"/>
-        </w:rPr>
         <w:t xml:space="preserve">backports              1.4.1 2021-12-13</w:t>
       </w:r>
       <w:r>
@@ -9641,25 +9844,25 @@
         <w:rPr>
           <w:rStyle w:val="VerbatimChar"/>
         </w:rPr>
-        <w:t xml:space="preserve">bayesplot              1.9.0 2022-03-10</w:t>
-      </w:r>
-      <w:r>
-        <w:br/>
-      </w:r>
-      <w:r>
-        <w:rPr>
-          <w:rStyle w:val="VerbatimChar"/>
-        </w:rPr>
-        <w:t xml:space="preserve">bayestestR            0.12.1 2022-05-02</w:t>
-      </w:r>
-      <w:r>
-        <w:br/>
-      </w:r>
-      <w:r>
-        <w:rPr>
-          <w:rStyle w:val="VerbatimChar"/>
-        </w:rPr>
-        <w:t xml:space="preserve">bit                    4.0.4 2020-08-04</w:t>
+        <w:t xml:space="preserve">bayesplot             1.10.0 2022-11-16</w:t>
+      </w:r>
+      <w:r>
+        <w:br/>
+      </w:r>
+      <w:r>
+        <w:rPr>
+          <w:rStyle w:val="VerbatimChar"/>
+        </w:rPr>
+        <w:t xml:space="preserve">bayestestR            0.13.0 2022-09-18</w:t>
+      </w:r>
+      <w:r>
+        <w:br/>
+      </w:r>
+      <w:r>
+        <w:rPr>
+          <w:rStyle w:val="VerbatimChar"/>
+        </w:rPr>
+        <w:t xml:space="preserve">bit                    4.0.5 2022-11-15</w:t>
       </w:r>
       <w:r>
         <w:br/>
@@ -9686,34 +9889,34 @@
         <w:rPr>
           <w:rStyle w:val="VerbatimChar"/>
         </w:rPr>
-        <w:t xml:space="preserve">brms                  2.17.0 2022-04-13</w:t>
-      </w:r>
-      <w:r>
-        <w:br/>
-      </w:r>
-      <w:r>
-        <w:rPr>
-          <w:rStyle w:val="VerbatimChar"/>
-        </w:rPr>
-        <w:t xml:space="preserve">Brobdingnag            1.2-7 2022-02-03</w:t>
-      </w:r>
-      <w:r>
-        <w:br/>
-      </w:r>
-      <w:r>
-        <w:rPr>
-          <w:rStyle w:val="VerbatimChar"/>
-        </w:rPr>
-        <w:t xml:space="preserve">cachem                 1.0.6 2021-08-19</w:t>
-      </w:r>
-      <w:r>
-        <w:br/>
-      </w:r>
-      <w:r>
-        <w:rPr>
-          <w:rStyle w:val="VerbatimChar"/>
-        </w:rPr>
-        <w:t xml:space="preserve">callr                  3.7.2 2022-08-22</w:t>
+        <w:t xml:space="preserve">brms                  2.19.0 2023-03-14</w:t>
+      </w:r>
+      <w:r>
+        <w:br/>
+      </w:r>
+      <w:r>
+        <w:rPr>
+          <w:rStyle w:val="VerbatimChar"/>
+        </w:rPr>
+        <w:t xml:space="preserve">Brobdingnag            1.2-9 2022-10-19</w:t>
+      </w:r>
+      <w:r>
+        <w:br/>
+      </w:r>
+      <w:r>
+        <w:rPr>
+          <w:rStyle w:val="VerbatimChar"/>
+        </w:rPr>
+        <w:t xml:space="preserve">cachem                 1.0.7 2023-02-24</w:t>
+      </w:r>
+      <w:r>
+        <w:br/>
+      </w:r>
+      <w:r>
+        <w:rPr>
+          <w:rStyle w:val="VerbatimChar"/>
+        </w:rPr>
+        <w:t xml:space="preserve">callr                  3.7.3 2022-11-02</w:t>
       </w:r>
       <w:r>
         <w:br/>
@@ -9740,7 +9943,7 @@
         <w:rPr>
           <w:rStyle w:val="VerbatimChar"/>
         </w:rPr>
-        <w:t xml:space="preserve">cli                    3.3.0 2022-04-25</w:t>
+        <w:t xml:space="preserve">cli                    3.6.1 2023-03-23</w:t>
       </w:r>
       <w:r>
         <w:br/>
@@ -9758,34 +9961,34 @@
         <w:rPr>
           <w:rStyle w:val="VerbatimChar"/>
         </w:rPr>
-        <w:t xml:space="preserve">codetools             0.2-18 2020-11-04</w:t>
-      </w:r>
-      <w:r>
-        <w:br/>
-      </w:r>
-      <w:r>
-        <w:rPr>
-          <w:rStyle w:val="VerbatimChar"/>
-        </w:rPr>
-        <w:t xml:space="preserve">colorspace             2.0-3 2022-02-21</w:t>
-      </w:r>
-      <w:r>
-        <w:br/>
-      </w:r>
-      <w:r>
-        <w:rPr>
-          <w:rStyle w:val="VerbatimChar"/>
-        </w:rPr>
-        <w:t xml:space="preserve">colourpicker           1.1.1 2021-10-04</w:t>
-      </w:r>
-      <w:r>
-        <w:br/>
-      </w:r>
-      <w:r>
-        <w:rPr>
-          <w:rStyle w:val="VerbatimChar"/>
-        </w:rPr>
-        <w:t xml:space="preserve">crayon                 1.5.1 2022-03-26</w:t>
+        <w:t xml:space="preserve">codetools             0.2-19 2023-02-01</w:t>
+      </w:r>
+      <w:r>
+        <w:br/>
+      </w:r>
+      <w:r>
+        <w:rPr>
+          <w:rStyle w:val="VerbatimChar"/>
+        </w:rPr>
+        <w:t xml:space="preserve">colorspace             2.1-0 2023-01-23</w:t>
+      </w:r>
+      <w:r>
+        <w:br/>
+      </w:r>
+      <w:r>
+        <w:rPr>
+          <w:rStyle w:val="VerbatimChar"/>
+        </w:rPr>
+        <w:t xml:space="preserve">colourpicker           1.2.0 2022-10-28</w:t>
+      </w:r>
+      <w:r>
+        <w:br/>
+      </w:r>
+      <w:r>
+        <w:rPr>
+          <w:rStyle w:val="VerbatimChar"/>
+        </w:rPr>
+        <w:t xml:space="preserve">crayon                 1.5.2 2022-09-29</w:t>
       </w:r>
       <w:r>
         <w:br/>
@@ -9803,7 +10006,7 @@
         <w:rPr>
           <w:rStyle w:val="VerbatimChar"/>
         </w:rPr>
-        <w:t xml:space="preserve">datawizard             0.5.1 2022-08-17</w:t>
+        <w:t xml:space="preserve">datawizard             0.7.0 2023-03-22</w:t>
       </w:r>
       <w:r>
         <w:br/>
@@ -9821,43 +10024,43 @@
         <w:rPr>
           <w:rStyle w:val="VerbatimChar"/>
         </w:rPr>
-        <w:t xml:space="preserve">devtools               2.4.4 2022-07-20</w:t>
-      </w:r>
-      <w:r>
-        <w:br/>
-      </w:r>
-      <w:r>
-        <w:rPr>
-          <w:rStyle w:val="VerbatimChar"/>
-        </w:rPr>
-        <w:t xml:space="preserve">digest                0.6.29 2021-12-01</w:t>
-      </w:r>
-      <w:r>
-        <w:br/>
-      </w:r>
-      <w:r>
-        <w:rPr>
-          <w:rStyle w:val="VerbatimChar"/>
-        </w:rPr>
-        <w:t xml:space="preserve">distributional         0.3.0 2022-01-05</w:t>
-      </w:r>
-      <w:r>
-        <w:br/>
-      </w:r>
-      <w:r>
-        <w:rPr>
-          <w:rStyle w:val="VerbatimChar"/>
-        </w:rPr>
-        <w:t xml:space="preserve">dplyr                  1.0.9 2022-04-28</w:t>
-      </w:r>
-      <w:r>
-        <w:br/>
-      </w:r>
-      <w:r>
-        <w:rPr>
-          <w:rStyle w:val="VerbatimChar"/>
-        </w:rPr>
-        <w:t xml:space="preserve">DT                      0.24 2022-08-09</w:t>
+        <w:t xml:space="preserve">devtools               2.4.5 2022-10-11</w:t>
+      </w:r>
+      <w:r>
+        <w:br/>
+      </w:r>
+      <w:r>
+        <w:rPr>
+          <w:rStyle w:val="VerbatimChar"/>
+        </w:rPr>
+        <w:t xml:space="preserve">digest                0.6.31 2022-12-11</w:t>
+      </w:r>
+      <w:r>
+        <w:br/>
+      </w:r>
+      <w:r>
+        <w:rPr>
+          <w:rStyle w:val="VerbatimChar"/>
+        </w:rPr>
+        <w:t xml:space="preserve">distributional         0.3.2 2023-03-22</w:t>
+      </w:r>
+      <w:r>
+        <w:br/>
+      </w:r>
+      <w:r>
+        <w:rPr>
+          <w:rStyle w:val="VerbatimChar"/>
+        </w:rPr>
+        <w:t xml:space="preserve">dplyr                  1.1.1 2023-03-22</w:t>
+      </w:r>
+      <w:r>
+        <w:br/>
+      </w:r>
+      <w:r>
+        <w:rPr>
+          <w:rStyle w:val="VerbatimChar"/>
+        </w:rPr>
+        <w:t xml:space="preserve">DT                      0.27 2023-01-17</w:t>
       </w:r>
       <w:r>
         <w:br/>
@@ -9884,7 +10087,7 @@
         <w:rPr>
           <w:rStyle w:val="VerbatimChar"/>
         </w:rPr>
-        <w:t xml:space="preserve">emmeans              1.8.1-1 2022-09-08</w:t>
+        <w:t xml:space="preserve">emmeans                1.8.5 2023-03-08</w:t>
       </w:r>
       <w:r>
         <w:br/>
@@ -9902,16 +10105,16 @@
         <w:rPr>
           <w:rStyle w:val="VerbatimChar"/>
         </w:rPr>
-        <w:t xml:space="preserve">evaluate                0.16 2022-08-09</w:t>
-      </w:r>
-      <w:r>
-        <w:br/>
-      </w:r>
-      <w:r>
-        <w:rPr>
-          <w:rStyle w:val="VerbatimChar"/>
-        </w:rPr>
-        <w:t xml:space="preserve">fansi                  1.0.3 2022-03-24</w:t>
+        <w:t xml:space="preserve">evaluate                0.20 2023-01-17</w:t>
+      </w:r>
+      <w:r>
+        <w:br/>
+      </w:r>
+      <w:r>
+        <w:rPr>
+          <w:rStyle w:val="VerbatimChar"/>
+        </w:rPr>
+        <w:t xml:space="preserve">fansi                  1.0.4 2023-01-22</w:t>
       </w:r>
       <w:r>
         <w:br/>
@@ -9929,25 +10132,25 @@
         <w:rPr>
           <w:rStyle w:val="VerbatimChar"/>
         </w:rPr>
-        <w:t xml:space="preserve">fastmap                1.1.0 2021-01-25</w:t>
-      </w:r>
-      <w:r>
-        <w:br/>
-      </w:r>
-      <w:r>
-        <w:rPr>
-          <w:rStyle w:val="VerbatimChar"/>
-        </w:rPr>
-        <w:t xml:space="preserve">forcats                0.5.2 2022-08-19</w:t>
-      </w:r>
-      <w:r>
-        <w:br/>
-      </w:r>
-      <w:r>
-        <w:rPr>
-          <w:rStyle w:val="VerbatimChar"/>
-        </w:rPr>
-        <w:t xml:space="preserve">fs                     1.5.2 2021-12-08</w:t>
+        <w:t xml:space="preserve">fastmap                1.1.1 2023-02-24</w:t>
+      </w:r>
+      <w:r>
+        <w:br/>
+      </w:r>
+      <w:r>
+        <w:rPr>
+          <w:rStyle w:val="VerbatimChar"/>
+        </w:rPr>
+        <w:t xml:space="preserve">forcats                1.0.0 2023-01-29</w:t>
+      </w:r>
+      <w:r>
+        <w:br/>
+      </w:r>
+      <w:r>
+        <w:rPr>
+          <w:rStyle w:val="VerbatimChar"/>
+        </w:rPr>
+        <w:t xml:space="preserve">fs                     1.6.1 2023-02-06</w:t>
       </w:r>
       <w:r>
         <w:br/>
@@ -9965,25 +10168,16 @@
         <w:rPr>
           <w:rStyle w:val="VerbatimChar"/>
         </w:rPr>
-        <w:t xml:space="preserve">ggdist                 3.2.0 2022-07-19</w:t>
-      </w:r>
-      <w:r>
-        <w:br/>
-      </w:r>
-      <w:r>
-        <w:rPr>
-          <w:rStyle w:val="VerbatimChar"/>
-        </w:rPr>
-        <w:t xml:space="preserve">ggplot2                3.3.6 2022-05-03</w:t>
-      </w:r>
-      <w:r>
-        <w:br/>
-      </w:r>
-      <w:r>
-        <w:rPr>
-          <w:rStyle w:val="VerbatimChar"/>
-        </w:rPr>
-        <w:t xml:space="preserve">ggridges               0.5.3 2021-01-08</w:t>
+        <w:t xml:space="preserve">ggdist                 3.2.1 2023-01-18</w:t>
+      </w:r>
+      <w:r>
+        <w:br/>
+      </w:r>
+      <w:r>
+        <w:rPr>
+          <w:rStyle w:val="VerbatimChar"/>
+        </w:rPr>
+        <w:t xml:space="preserve">ggplot2                3.4.1 2023-02-10</w:t>
       </w:r>
       <w:r>
         <w:br/>
@@ -10010,16 +10204,16 @@
         <w:rPr>
           <w:rStyle w:val="VerbatimChar"/>
         </w:rPr>
-        <w:t xml:space="preserve">gtable                 0.3.0 2019-03-25</w:t>
-      </w:r>
-      <w:r>
-        <w:br/>
-      </w:r>
-      <w:r>
-        <w:rPr>
-          <w:rStyle w:val="VerbatimChar"/>
-        </w:rPr>
-        <w:t xml:space="preserve">gtools                 3.9.3 2022-07-11</w:t>
+        <w:t xml:space="preserve">gtable                 0.3.3 2023-03-21</w:t>
+      </w:r>
+      <w:r>
+        <w:br/>
+      </w:r>
+      <w:r>
+        <w:rPr>
+          <w:rStyle w:val="VerbatimChar"/>
+        </w:rPr>
+        <w:t xml:space="preserve">gtools                 3.9.4 2022-11-27</w:t>
       </w:r>
       <w:r>
         <w:br/>
@@ -10037,52 +10231,43 @@
         <w:rPr>
           <w:rStyle w:val="VerbatimChar"/>
         </w:rPr>
-        <w:t xml:space="preserve">highr                    0.9 2021-04-16</w:t>
-      </w:r>
-      <w:r>
-        <w:br/>
-      </w:r>
-      <w:r>
-        <w:rPr>
-          <w:rStyle w:val="VerbatimChar"/>
-        </w:rPr>
-        <w:t xml:space="preserve">hms                    1.1.2 2022-08-19</w:t>
-      </w:r>
-      <w:r>
-        <w:br/>
-      </w:r>
-      <w:r>
-        <w:rPr>
-          <w:rStyle w:val="VerbatimChar"/>
-        </w:rPr>
-        <w:t xml:space="preserve">htmltools              0.5.3 2022-07-18</w:t>
-      </w:r>
-      <w:r>
-        <w:br/>
-      </w:r>
-      <w:r>
-        <w:rPr>
-          <w:rStyle w:val="VerbatimChar"/>
-        </w:rPr>
-        <w:t xml:space="preserve">htmlwidgets            1.5.4 2021-09-08</w:t>
-      </w:r>
-      <w:r>
-        <w:br/>
-      </w:r>
-      <w:r>
-        <w:rPr>
-          <w:rStyle w:val="VerbatimChar"/>
-        </w:rPr>
-        <w:t xml:space="preserve">httpuv                 1.6.5 2022-01-05</w:t>
-      </w:r>
-      <w:r>
-        <w:br/>
-      </w:r>
-      <w:r>
-        <w:rPr>
-          <w:rStyle w:val="VerbatimChar"/>
-        </w:rPr>
-        <w:t xml:space="preserve">igraph                 1.3.4 2022-07-19</w:t>
+        <w:t xml:space="preserve">hms                    1.1.3 2023-03-21</w:t>
+      </w:r>
+      <w:r>
+        <w:br/>
+      </w:r>
+      <w:r>
+        <w:rPr>
+          <w:rStyle w:val="VerbatimChar"/>
+        </w:rPr>
+        <w:t xml:space="preserve">htmltools              0.5.5 2023-03-23</w:t>
+      </w:r>
+      <w:r>
+        <w:br/>
+      </w:r>
+      <w:r>
+        <w:rPr>
+          <w:rStyle w:val="VerbatimChar"/>
+        </w:rPr>
+        <w:t xml:space="preserve">htmlwidgets            1.6.2 2023-03-17</w:t>
+      </w:r>
+      <w:r>
+        <w:br/>
+      </w:r>
+      <w:r>
+        <w:rPr>
+          <w:rStyle w:val="VerbatimChar"/>
+        </w:rPr>
+        <w:t xml:space="preserve">httpuv                 1.6.9 2023-02-14</w:t>
+      </w:r>
+      <w:r>
+        <w:br/>
+      </w:r>
+      <w:r>
+        <w:rPr>
+          <w:rStyle w:val="VerbatimChar"/>
+        </w:rPr>
+        <w:t xml:space="preserve">igraph                 1.4.1 2023-02-24</w:t>
       </w:r>
       <w:r>
         <w:br/>
@@ -10100,34 +10285,34 @@
         <w:rPr>
           <w:rStyle w:val="VerbatimChar"/>
         </w:rPr>
-        <w:t xml:space="preserve">insight               0.18.2 2022-08-10</w:t>
-      </w:r>
-      <w:r>
-        <w:br/>
-      </w:r>
-      <w:r>
-        <w:rPr>
-          <w:rStyle w:val="VerbatimChar"/>
-        </w:rPr>
-        <w:t xml:space="preserve">janitor                2.1.0 2021-01-05</w:t>
-      </w:r>
-      <w:r>
-        <w:br/>
-      </w:r>
-      <w:r>
-        <w:rPr>
-          <w:rStyle w:val="VerbatimChar"/>
-        </w:rPr>
-        <w:t xml:space="preserve">jsonlite               1.8.0 2022-02-22</w:t>
-      </w:r>
-      <w:r>
-        <w:br/>
-      </w:r>
-      <w:r>
-        <w:rPr>
-          <w:rStyle w:val="VerbatimChar"/>
-        </w:rPr>
-        <w:t xml:space="preserve">knitr                   1.40 2022-08-24</w:t>
+        <w:t xml:space="preserve">insight               0.19.1 2023-03-18</w:t>
+      </w:r>
+      <w:r>
+        <w:br/>
+      </w:r>
+      <w:r>
+        <w:rPr>
+          <w:rStyle w:val="VerbatimChar"/>
+        </w:rPr>
+        <w:t xml:space="preserve">janitor                2.2.0 2023-02-02</w:t>
+      </w:r>
+      <w:r>
+        <w:br/>
+      </w:r>
+      <w:r>
+        <w:rPr>
+          <w:rStyle w:val="VerbatimChar"/>
+        </w:rPr>
+        <w:t xml:space="preserve">jsonlite               1.8.4 2022-12-06</w:t>
+      </w:r>
+      <w:r>
+        <w:br/>
+      </w:r>
+      <w:r>
+        <w:rPr>
+          <w:rStyle w:val="VerbatimChar"/>
+        </w:rPr>
+        <w:t xml:space="preserve">knitr                   1.42 2023-01-25</w:t>
       </w:r>
       <w:r>
         <w:br/>
@@ -10154,7 +10339,7 @@
         <w:rPr>
           <w:rStyle w:val="VerbatimChar"/>
         </w:rPr>
-        <w:t xml:space="preserve">lifecycle              1.0.1 2021-09-24</w:t>
+        <w:t xml:space="preserve">lifecycle              1.0.3 2022-10-07</w:t>
       </w:r>
       <w:r>
         <w:br/>
@@ -10172,7 +10357,7 @@
         <w:rPr>
           <w:rStyle w:val="VerbatimChar"/>
         </w:rPr>
-        <w:t xml:space="preserve">lubridate              1.8.0 2021-10-07</w:t>
+        <w:t xml:space="preserve">lubridate              1.9.2 2023-02-10</w:t>
       </w:r>
       <w:r>
         <w:br/>
@@ -10190,25 +10375,25 @@
         <w:rPr>
           <w:rStyle w:val="VerbatimChar"/>
         </w:rPr>
-        <w:t xml:space="preserve">markdown                 1.1 2019-08-07</w:t>
-      </w:r>
-      <w:r>
-        <w:br/>
-      </w:r>
-      <w:r>
-        <w:rPr>
-          <w:rStyle w:val="VerbatimChar"/>
-        </w:rPr>
-        <w:t xml:space="preserve">Matrix                 1.5-0 2022-09-10</w:t>
-      </w:r>
-      <w:r>
-        <w:br/>
-      </w:r>
-      <w:r>
-        <w:rPr>
-          <w:rStyle w:val="VerbatimChar"/>
-        </w:rPr>
-        <w:t xml:space="preserve">matrixStats           0.62.0 2022-04-19</w:t>
+        <w:t xml:space="preserve">markdown                 1.5 2023-01-31</w:t>
+      </w:r>
+      <w:r>
+        <w:br/>
+      </w:r>
+      <w:r>
+        <w:rPr>
+          <w:rStyle w:val="VerbatimChar"/>
+        </w:rPr>
+        <w:t xml:space="preserve">Matrix                 1.5-3 2022-11-11</w:t>
+      </w:r>
+      <w:r>
+        <w:br/>
+      </w:r>
+      <w:r>
+        <w:rPr>
+          <w:rStyle w:val="VerbatimChar"/>
+        </w:rPr>
+        <w:t xml:space="preserve">matrixStats           0.63.0 2022-11-18</w:t>
       </w:r>
       <w:r>
         <w:br/>
@@ -10262,7 +10447,7 @@
         <w:rPr>
           <w:rStyle w:val="VerbatimChar"/>
         </w:rPr>
-        <w:t xml:space="preserve">nlme                 3.1-157 2022-03-25</w:t>
+        <w:t xml:space="preserve">nlme                 3.1-162 2023-01-31</w:t>
       </w:r>
       <w:r>
         <w:br/>
@@ -10280,16 +10465,16 @@
         <w:rPr>
           <w:rStyle w:val="VerbatimChar"/>
         </w:rPr>
-        <w:t xml:space="preserve">pillar                 1.8.1 2022-08-19</w:t>
-      </w:r>
-      <w:r>
-        <w:br/>
-      </w:r>
-      <w:r>
-        <w:rPr>
-          <w:rStyle w:val="VerbatimChar"/>
-        </w:rPr>
-        <w:t xml:space="preserve">pkgbuild               1.3.1 2021-12-20</w:t>
+        <w:t xml:space="preserve">pillar                 1.9.0 2023-03-22</w:t>
+      </w:r>
+      <w:r>
+        <w:br/>
+      </w:r>
+      <w:r>
+        <w:rPr>
+          <w:rStyle w:val="VerbatimChar"/>
+        </w:rPr>
+        <w:t xml:space="preserve">pkgbuild               1.4.0 2022-11-27</w:t>
       </w:r>
       <w:r>
         <w:br/>
@@ -10307,25 +10492,25 @@
         <w:rPr>
           <w:rStyle w:val="VerbatimChar"/>
         </w:rPr>
-        <w:t xml:space="preserve">pkgload                1.3.0 2022-06-27</w:t>
-      </w:r>
-      <w:r>
-        <w:br/>
-      </w:r>
-      <w:r>
-        <w:rPr>
-          <w:rStyle w:val="VerbatimChar"/>
-        </w:rPr>
-        <w:t xml:space="preserve">plyr                   1.8.7 2022-03-24</w:t>
-      </w:r>
-      <w:r>
-        <w:br/>
-      </w:r>
-      <w:r>
-        <w:rPr>
-          <w:rStyle w:val="VerbatimChar"/>
-        </w:rPr>
-        <w:t xml:space="preserve">posterior              1.3.0 2022-08-15</w:t>
+        <w:t xml:space="preserve">pkgload                1.3.2 2022-11-16</w:t>
+      </w:r>
+      <w:r>
+        <w:br/>
+      </w:r>
+      <w:r>
+        <w:rPr>
+          <w:rStyle w:val="VerbatimChar"/>
+        </w:rPr>
+        <w:t xml:space="preserve">plyr                   1.8.8 2022-11-11</w:t>
+      </w:r>
+      <w:r>
+        <w:br/>
+      </w:r>
+      <w:r>
+        <w:rPr>
+          <w:rStyle w:val="VerbatimChar"/>
+        </w:rPr>
+        <w:t xml:space="preserve">posterior              1.4.1 2023-03-14</w:t>
       </w:r>
       <w:r>
         <w:br/>
@@ -10343,7 +10528,7 @@
         <w:rPr>
           <w:rStyle w:val="VerbatimChar"/>
         </w:rPr>
-        <w:t xml:space="preserve">processx               3.7.0 2022-07-07</w:t>
+        <w:t xml:space="preserve">processx               3.8.0 2022-10-26</w:t>
       </w:r>
       <w:r>
         <w:br/>
@@ -10370,16 +10555,16 @@
         <w:rPr>
           <w:rStyle w:val="VerbatimChar"/>
         </w:rPr>
-        <w:t xml:space="preserve">ps                     1.7.1 2022-06-18</w:t>
-      </w:r>
-      <w:r>
-        <w:br/>
-      </w:r>
-      <w:r>
-        <w:rPr>
-          <w:rStyle w:val="VerbatimChar"/>
-        </w:rPr>
-        <w:t xml:space="preserve">purrr                  0.3.4 2020-04-17</w:t>
+        <w:t xml:space="preserve">ps                     1.7.3 2023-03-21</w:t>
+      </w:r>
+      <w:r>
+        <w:br/>
+      </w:r>
+      <w:r>
+        <w:rPr>
+          <w:rStyle w:val="VerbatimChar"/>
+        </w:rPr>
+        <w:t xml:space="preserve">purrr                  1.0.1 2023-01-10</w:t>
       </w:r>
       <w:r>
         <w:br/>
@@ -10397,34 +10582,34 @@
         <w:rPr>
           <w:rStyle w:val="VerbatimChar"/>
         </w:rPr>
-        <w:t xml:space="preserve">Rcpp                   1.0.9 2022-07-08</w:t>
-      </w:r>
-      <w:r>
-        <w:br/>
-      </w:r>
-      <w:r>
-        <w:rPr>
-          <w:rStyle w:val="VerbatimChar"/>
-        </w:rPr>
-        <w:t xml:space="preserve">RcppParallel           5.1.5 2022-01-05</w:t>
-      </w:r>
-      <w:r>
-        <w:br/>
-      </w:r>
-      <w:r>
-        <w:rPr>
-          <w:rStyle w:val="VerbatimChar"/>
-        </w:rPr>
-        <w:t xml:space="preserve">readr                  2.1.2 2022-01-30</w:t>
-      </w:r>
-      <w:r>
-        <w:br/>
-      </w:r>
-      <w:r>
-        <w:rPr>
-          <w:rStyle w:val="VerbatimChar"/>
-        </w:rPr>
-        <w:t xml:space="preserve">readxl                 1.4.1 2022-08-17</w:t>
+        <w:t xml:space="preserve">Rcpp                  1.0.10 2023-01-22</w:t>
+      </w:r>
+      <w:r>
+        <w:br/>
+      </w:r>
+      <w:r>
+        <w:rPr>
+          <w:rStyle w:val="VerbatimChar"/>
+        </w:rPr>
+        <w:t xml:space="preserve">RcppParallel           5.1.7 2023-02-27</w:t>
+      </w:r>
+      <w:r>
+        <w:br/>
+      </w:r>
+      <w:r>
+        <w:rPr>
+          <w:rStyle w:val="VerbatimChar"/>
+        </w:rPr>
+        <w:t xml:space="preserve">readr                  2.1.4 2023-02-10</w:t>
+      </w:r>
+      <w:r>
+        <w:br/>
+      </w:r>
+      <w:r>
+        <w:rPr>
+          <w:rStyle w:val="VerbatimChar"/>
+        </w:rPr>
+        <w:t xml:space="preserve">readxl                 1.4.2 2023-02-09</w:t>
       </w:r>
       <w:r>
         <w:br/>
@@ -10451,16 +10636,16 @@
         <w:rPr>
           <w:rStyle w:val="VerbatimChar"/>
         </w:rPr>
-        <w:t xml:space="preserve">rlang                  1.0.4 2022-07-12</w:t>
-      </w:r>
-      <w:r>
-        <w:br/>
-      </w:r>
-      <w:r>
-        <w:rPr>
-          <w:rStyle w:val="VerbatimChar"/>
-        </w:rPr>
-        <w:t xml:space="preserve">rmarkdown               2.16 2022-08-24</w:t>
+        <w:t xml:space="preserve">rlang                  1.1.0 2023-03-14</w:t>
+      </w:r>
+      <w:r>
+        <w:br/>
+      </w:r>
+      <w:r>
+        <w:rPr>
+          <w:rStyle w:val="VerbatimChar"/>
+        </w:rPr>
+        <w:t xml:space="preserve">rmarkdown               2.21 2023-03-26</w:t>
       </w:r>
       <w:r>
         <w:br/>
@@ -10478,16 +10663,16 @@
         <w:rPr>
           <w:rStyle w:val="VerbatimChar"/>
         </w:rPr>
-        <w:t xml:space="preserve">rstan                 2.21.5 2022-04-11</w:t>
-      </w:r>
-      <w:r>
-        <w:br/>
-      </w:r>
-      <w:r>
-        <w:rPr>
-          <w:rStyle w:val="VerbatimChar"/>
-        </w:rPr>
-        <w:t xml:space="preserve">rstantools             2.2.0 2022-04-08</w:t>
+        <w:t xml:space="preserve">rstan                 2.21.8 2023-01-17</w:t>
+      </w:r>
+      <w:r>
+        <w:br/>
+      </w:r>
+      <w:r>
+        <w:rPr>
+          <w:rStyle w:val="VerbatimChar"/>
+        </w:rPr>
+        <w:t xml:space="preserve">rstantools             2.3.0 2023-03-09</w:t>
       </w:r>
       <w:r>
         <w:br/>
@@ -10523,7 +10708,7 @@
         <w:rPr>
           <w:rStyle w:val="VerbatimChar"/>
         </w:rPr>
-        <w:t xml:space="preserve">shiny                  1.7.2 2022-07-19</w:t>
+        <w:t xml:space="preserve">shiny                  1.7.4 2022-12-15</w:t>
       </w:r>
       <w:r>
         <w:br/>
@@ -10577,16 +10762,16 @@
         <w:rPr>
           <w:rStyle w:val="VerbatimChar"/>
         </w:rPr>
-        <w:t xml:space="preserve">stringi                1.7.8 2022-07-11</w:t>
-      </w:r>
-      <w:r>
-        <w:br/>
-      </w:r>
-      <w:r>
-        <w:rPr>
-          <w:rStyle w:val="VerbatimChar"/>
-        </w:rPr>
-        <w:t xml:space="preserve">stringr                1.4.1 2022-08-20</w:t>
+        <w:t xml:space="preserve">stringi               1.7.12 2023-01-11</w:t>
+      </w:r>
+      <w:r>
+        <w:br/>
+      </w:r>
+      <w:r>
+        <w:rPr>
+          <w:rStyle w:val="VerbatimChar"/>
+        </w:rPr>
+        <w:t xml:space="preserve">stringr                1.5.0 2022-12-02</w:t>
       </w:r>
       <w:r>
         <w:br/>
@@ -10622,34 +10807,43 @@
         <w:rPr>
           <w:rStyle w:val="VerbatimChar"/>
         </w:rPr>
-        <w:t xml:space="preserve">tibble                 3.1.8 2022-07-22</w:t>
-      </w:r>
-      <w:r>
-        <w:br/>
-      </w:r>
-      <w:r>
-        <w:rPr>
-          <w:rStyle w:val="VerbatimChar"/>
-        </w:rPr>
-        <w:t xml:space="preserve">tidybayes              3.0.2 2022-01-05</w:t>
-      </w:r>
-      <w:r>
-        <w:br/>
-      </w:r>
-      <w:r>
-        <w:rPr>
-          <w:rStyle w:val="VerbatimChar"/>
-        </w:rPr>
-        <w:t xml:space="preserve">tidyr                  1.2.0 2022-02-01</w:t>
-      </w:r>
-      <w:r>
-        <w:br/>
-      </w:r>
-      <w:r>
-        <w:rPr>
-          <w:rStyle w:val="VerbatimChar"/>
-        </w:rPr>
-        <w:t xml:space="preserve">tidyselect             1.1.2 2022-02-21</w:t>
+        <w:t xml:space="preserve">tibble                 3.2.1 2023-03-20</w:t>
+      </w:r>
+      <w:r>
+        <w:br/>
+      </w:r>
+      <w:r>
+        <w:rPr>
+          <w:rStyle w:val="VerbatimChar"/>
+        </w:rPr>
+        <w:t xml:space="preserve">tidybayes              3.0.4 2023-03-14</w:t>
+      </w:r>
+      <w:r>
+        <w:br/>
+      </w:r>
+      <w:r>
+        <w:rPr>
+          <w:rStyle w:val="VerbatimChar"/>
+        </w:rPr>
+        <w:t xml:space="preserve">tidyr                  1.3.0 2023-01-24</w:t>
+      </w:r>
+      <w:r>
+        <w:br/>
+      </w:r>
+      <w:r>
+        <w:rPr>
+          <w:rStyle w:val="VerbatimChar"/>
+        </w:rPr>
+        <w:t xml:space="preserve">tidyselect             1.2.0 2022-10-10</w:t>
+      </w:r>
+      <w:r>
+        <w:br/>
+      </w:r>
+      <w:r>
+        <w:rPr>
+          <w:rStyle w:val="VerbatimChar"/>
+        </w:rPr>
+        <w:t xml:space="preserve">timechange             0.2.0 2023-01-11</w:t>
       </w:r>
       <w:r>
         <w:br/>
@@ -10685,25 +10879,25 @@
         <w:rPr>
           <w:rStyle w:val="VerbatimChar"/>
         </w:rPr>
-        <w:t xml:space="preserve">utf8                   1.2.2 2021-07-24</w:t>
-      </w:r>
-      <w:r>
-        <w:br/>
-      </w:r>
-      <w:r>
-        <w:rPr>
-          <w:rStyle w:val="VerbatimChar"/>
-        </w:rPr>
-        <w:t xml:space="preserve">vctrs                  0.4.1 2022-04-13</w:t>
-      </w:r>
-      <w:r>
-        <w:br/>
-      </w:r>
-      <w:r>
-        <w:rPr>
-          <w:rStyle w:val="VerbatimChar"/>
-        </w:rPr>
-        <w:t xml:space="preserve">vroom                  1.5.7 2021-11-30</w:t>
+        <w:t xml:space="preserve">utf8                   1.2.3 2023-01-31</w:t>
+      </w:r>
+      <w:r>
+        <w:br/>
+      </w:r>
+      <w:r>
+        <w:rPr>
+          <w:rStyle w:val="VerbatimChar"/>
+        </w:rPr>
+        <w:t xml:space="preserve">vctrs                  0.6.1 2023-03-22</w:t>
+      </w:r>
+      <w:r>
+        <w:br/>
+      </w:r>
+      <w:r>
+        <w:rPr>
+          <w:rStyle w:val="VerbatimChar"/>
+        </w:rPr>
+        <w:t xml:space="preserve">vroom                  1.6.1 2023-01-22</w:t>
       </w:r>
       <w:r>
         <w:br/>
@@ -10721,7 +10915,7 @@
         <w:rPr>
           <w:rStyle w:val="VerbatimChar"/>
         </w:rPr>
-        <w:t xml:space="preserve">xfun                    0.32 2022-08-10</w:t>
+        <w:t xml:space="preserve">xfun                    0.38 2023-03-24</w:t>
       </w:r>
       <w:r>
         <w:br/>
@@ -10739,29 +10933,29 @@
         <w:rPr>
           <w:rStyle w:val="VerbatimChar"/>
         </w:rPr>
-        <w:t xml:space="preserve">xts                   0.12.1 2020-09-09</w:t>
-      </w:r>
-      <w:r>
-        <w:br/>
-      </w:r>
-      <w:r>
-        <w:rPr>
-          <w:rStyle w:val="VerbatimChar"/>
-        </w:rPr>
-        <w:t xml:space="preserve">yaml                   2.3.5 2022-02-21</w:t>
-      </w:r>
-      <w:r>
-        <w:br/>
-      </w:r>
-      <w:r>
-        <w:rPr>
-          <w:rStyle w:val="VerbatimChar"/>
-        </w:rPr>
-        <w:t xml:space="preserve">zoo                   1.8-10 2022-04-15</w:t>
+        <w:t xml:space="preserve">xts                   0.13.0 2023-02-20</w:t>
+      </w:r>
+      <w:r>
+        <w:br/>
+      </w:r>
+      <w:r>
+        <w:rPr>
+          <w:rStyle w:val="VerbatimChar"/>
+        </w:rPr>
+        <w:t xml:space="preserve">yaml                   2.3.7 2023-01-23</w:t>
+      </w:r>
+      <w:r>
+        <w:br/>
+      </w:r>
+      <w:r>
+        <w:rPr>
+          <w:rStyle w:val="VerbatimChar"/>
+        </w:rPr>
+        <w:t xml:space="preserve">zoo                   1.8-11 2022-09-17</w:t>
       </w:r>
     </w:p>
-    <w:bookmarkEnd w:id="140"/>
-    <w:bookmarkEnd w:id="141"/>
+    <w:bookmarkEnd w:id="142"/>
+    <w:bookmarkEnd w:id="143"/>
     <w:sectPr/>
   </w:body>
 </w:document>

</xml_diff>